<commit_message>
Updated OMB to new form exp. 2026
</commit_message>
<xml_diff>
--- a/iwo/DjangoIWOTemplate.docx
+++ b/iwo/DjangoIWOTemplate.docx
@@ -104,7 +104,6 @@
                                 <w:szCs w:val="16"/>
                               </w:rPr>
                             </w:pPr>
-                            <w:bookmarkStart w:id="0" w:name="_GoBack"/>
                             <w:r>
                               <w:rPr>
                                 <w:rFonts w:ascii="Arial" w:hAnsi="Arial" w:cs="Arial"/>
@@ -132,9 +131,17 @@
                                 <w:sz w:val="16"/>
                                 <w:szCs w:val="16"/>
                               </w:rPr>
-                              <w:t>Expiration Date: 09/30/2023</w:t>
+                              <w:t>Expiration Date: 0</w:t>
                             </w:r>
-                            <w:bookmarkEnd w:id="0"/>
+                            <w:r>
+                              <w:rPr>
+                                <w:rFonts w:ascii="Arial" w:hAnsi="Arial" w:cs="Arial"/>
+                                <w:b/>
+                                <w:sz w:val="16"/>
+                                <w:szCs w:val="16"/>
+                              </w:rPr>
+                              <w:t>8/31/2026</w:t>
+                            </w:r>
                           </w:p>
                         </w:txbxContent>
                       </wps:txbx>
@@ -173,7 +180,6 @@
                           <w:szCs w:val="16"/>
                         </w:rPr>
                       </w:pPr>
-                      <w:bookmarkStart w:id="1" w:name="_GoBack"/>
                       <w:r>
                         <w:rPr>
                           <w:rFonts w:ascii="Arial" w:hAnsi="Arial" w:cs="Arial"/>
@@ -201,9 +207,17 @@
                           <w:sz w:val="16"/>
                           <w:szCs w:val="16"/>
                         </w:rPr>
-                        <w:t>Expiration Date: 09/30/2023</w:t>
+                        <w:t>Expiration Date: 0</w:t>
                       </w:r>
-                      <w:bookmarkEnd w:id="1"/>
+                      <w:r>
+                        <w:rPr>
+                          <w:rFonts w:ascii="Arial" w:hAnsi="Arial" w:cs="Arial"/>
+                          <w:b/>
+                          <w:sz w:val="16"/>
+                          <w:szCs w:val="16"/>
+                        </w:rPr>
+                        <w:t>8/31/2026</w:t>
+                      </w:r>
                     </w:p>
                   </w:txbxContent>
                 </v:textbox>
@@ -1016,7 +1030,7 @@
           <w:sz w:val="19"/>
           <w:szCs w:val="19"/>
         </w:rPr>
-        <w:t>Child Support Enforcement (CSE) Agency</w:t>
+        <w:t>Child Support Agency</w:t>
       </w:r>
       <w:r>
         <w:rPr>
@@ -1025,7 +1039,25 @@
           <w:sz w:val="19"/>
           <w:szCs w:val="19"/>
         </w:rPr>
-        <w:t xml:space="preserve">  </w:t>
+        <w:t xml:space="preserve"> </w:t>
+      </w:r>
+      <w:r>
+        <w:rPr>
+          <w:rStyle w:val="Style5"/>
+          <w:rFonts w:ascii="Arial" w:hAnsi="Arial" w:cs="Arial"/>
+          <w:sz w:val="19"/>
+          <w:szCs w:val="19"/>
+        </w:rPr>
+        <w:t>(CSA)</w:t>
+      </w:r>
+      <w:r>
+        <w:rPr>
+          <w:rStyle w:val="Style5"/>
+          <w:rFonts w:ascii="Arial" w:hAnsi="Arial" w:cs="Arial"/>
+          <w:sz w:val="19"/>
+          <w:szCs w:val="19"/>
+        </w:rPr>
+        <w:t xml:space="preserve"> </w:t>
       </w:r>
       <w:r>
         <w:rPr>
@@ -1484,7 +1516,40 @@
           <w:sz w:val="20"/>
           <w:szCs w:val="20"/>
         </w:rPr>
-        <w:t xml:space="preserve">  this document from someone other than a state or tribal CSE agency or a court, a copy of the underlying support order</w:t>
+        <w:t xml:space="preserve">  this document from someone other than a state or tribal CS</w:t>
+      </w:r>
+      <w:r>
+        <w:rPr>
+          <w:rStyle w:val="Style5"/>
+          <w:rFonts w:ascii="Arial" w:hAnsi="Arial" w:cs="Arial"/>
+          <w:spacing w:val="4"/>
+          <w:position w:val="2"/>
+          <w:sz w:val="20"/>
+          <w:szCs w:val="20"/>
+        </w:rPr>
+        <w:t>A</w:t>
+      </w:r>
+      <w:r>
+        <w:rPr>
+          <w:rStyle w:val="Style5"/>
+          <w:rFonts w:ascii="Arial" w:hAnsi="Arial" w:cs="Arial"/>
+          <w:spacing w:val="4"/>
+          <w:position w:val="2"/>
+          <w:sz w:val="20"/>
+          <w:szCs w:val="20"/>
+        </w:rPr>
+        <w:t xml:space="preserve"> or a court, a copy of the underlying support order</w:t>
+      </w:r>
+      <w:r>
+        <w:rPr>
+          <w:rStyle w:val="Style5"/>
+          <w:rFonts w:ascii="Arial" w:hAnsi="Arial" w:cs="Arial"/>
+          <w:spacing w:val="4"/>
+          <w:position w:val="2"/>
+          <w:sz w:val="20"/>
+          <w:szCs w:val="20"/>
+        </w:rPr>
+        <w:t xml:space="preserve"> must be</w:t>
       </w:r>
     </w:p>
     <w:p>
@@ -1517,7 +1582,7 @@
           <w:sz w:val="20"/>
           <w:szCs w:val="20"/>
         </w:rPr>
-        <w:t xml:space="preserve">  must be attached.</w:t>
+        <w:t xml:space="preserve">  attached.</w:t>
       </w:r>
     </w:p>
     <w:p>
@@ -5058,84 +5123,6 @@
       </w:pPr>
       <w:r>
         <w:rPr>
-          <w:rFonts w:ascii="Arial" w:hAnsi="Arial" w:cs="Arial"/>
-          <w:noProof/>
-          <w:spacing w:val="2"/>
-          <w:sz w:val="20"/>
-          <w:szCs w:val="20"/>
-        </w:rPr>
-        <mc:AlternateContent>
-          <mc:Choice Requires="wps">
-            <w:drawing>
-              <wp:anchor distT="0" distB="0" distL="114300" distR="114300" simplePos="0" relativeHeight="251664384" behindDoc="0" locked="0" layoutInCell="1" allowOverlap="1" wp14:anchorId="3DD33844" wp14:editId="0F545CAB">
-                <wp:simplePos x="0" y="0"/>
-                <wp:positionH relativeFrom="column">
-                  <wp:posOffset>151130</wp:posOffset>
-                </wp:positionH>
-                <wp:positionV relativeFrom="paragraph">
-                  <wp:posOffset>185420</wp:posOffset>
-                </wp:positionV>
-                <wp:extent cx="6915150" cy="609600"/>
-                <wp:effectExtent l="0" t="0" r="19050" b="19050"/>
-                <wp:wrapNone/>
-                <wp:docPr id="4" name="Rectangle 4"/>
-                <wp:cNvGraphicFramePr/>
-                <a:graphic xmlns:a="http://schemas.openxmlformats.org/drawingml/2006/main">
-                  <a:graphicData uri="http://schemas.microsoft.com/office/word/2010/wordprocessingShape">
-                    <wps:wsp>
-                      <wps:cNvSpPr/>
-                      <wps:spPr>
-                        <a:xfrm>
-                          <a:off x="0" y="0"/>
-                          <a:ext cx="6915150" cy="609600"/>
-                        </a:xfrm>
-                        <a:prstGeom prst="rect">
-                          <a:avLst/>
-                        </a:prstGeom>
-                        <a:noFill/>
-                        <a:ln>
-                          <a:solidFill>
-                            <a:schemeClr val="tx1"/>
-                          </a:solidFill>
-                        </a:ln>
-                      </wps:spPr>
-                      <wps:style>
-                        <a:lnRef idx="2">
-                          <a:schemeClr val="accent1">
-                            <a:shade val="50000"/>
-                          </a:schemeClr>
-                        </a:lnRef>
-                        <a:fillRef idx="1">
-                          <a:schemeClr val="accent1"/>
-                        </a:fillRef>
-                        <a:effectRef idx="0">
-                          <a:schemeClr val="accent1"/>
-                        </a:effectRef>
-                        <a:fontRef idx="minor">
-                          <a:schemeClr val="lt1"/>
-                        </a:fontRef>
-                      </wps:style>
-                      <wps:bodyPr rot="0" spcFirstLastPara="0" vertOverflow="overflow" horzOverflow="overflow" vert="horz" wrap="square" lIns="91440" tIns="45720" rIns="91440" bIns="45720" numCol="1" spcCol="0" rtlCol="0" fromWordArt="0" anchor="ctr" anchorCtr="0" forceAA="0" compatLnSpc="1">
-                        <a:prstTxWarp prst="textNoShape">
-                          <a:avLst/>
-                        </a:prstTxWarp>
-                        <a:noAutofit/>
-                      </wps:bodyPr>
-                    </wps:wsp>
-                  </a:graphicData>
-                </a:graphic>
-              </wp:anchor>
-            </w:drawing>
-          </mc:Choice>
-          <mc:Fallback>
-            <w:pict>
-              <v:rect w14:anchorId="48262349" id="Rectangle 4" o:spid="_x0000_s1026" style="position:absolute;margin-left:11.9pt;margin-top:14.6pt;width:544.5pt;height:48pt;z-index:251664384;visibility:visible;mso-wrap-style:square;mso-wrap-distance-left:9pt;mso-wrap-distance-top:0;mso-wrap-distance-right:9pt;mso-wrap-distance-bottom:0;mso-position-horizontal:absolute;mso-position-horizontal-relative:text;mso-position-vertical:absolute;mso-position-vertical-relative:text;v-text-anchor:middle" o:gfxdata="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" filled="f" strokecolor="black [3213]" strokeweight="1pt"/>
-            </w:pict>
-          </mc:Fallback>
-        </mc:AlternateContent>
-      </w:r>
-      <w:r>
-        <w:rPr>
           <w:rStyle w:val="Style7"/>
           <w:rFonts w:ascii="Arial" w:hAnsi="Arial" w:cs="Arial"/>
           <w:spacing w:val="2"/>
@@ -5204,409 +5191,13 @@
         <w:ind w:left="80"/>
         <w:jc w:val="both"/>
         <w:rPr>
+          <w:rStyle w:val="Style7"/>
           <w:rFonts w:ascii="Arial" w:eastAsia="Arial" w:hAnsi="Arial" w:cs="Arial"/>
-          <w:w w:val="102"/>
+          <w:w w:val="105"/>
           <w:sz w:val="14"/>
-        </w:rPr>
-      </w:pPr>
-      <w:r>
-        <w:rPr>
-          <w:rFonts w:ascii="Arial" w:eastAsia="Arial" w:hAnsi="Arial" w:cs="Arial"/>
-          <w:w w:val="95"/>
-          <w:sz w:val="14"/>
-        </w:rPr>
-        <w:tab/>
-      </w:r>
-      <w:r>
-        <w:rPr>
-          <w:rFonts w:ascii="Arial" w:eastAsia="Arial" w:hAnsi="Arial" w:cs="Arial"/>
-          <w:w w:val="102"/>
-          <w:sz w:val="14"/>
-        </w:rPr>
-        <w:t>PAPERWORK</w:t>
-      </w:r>
-      <w:r>
-        <w:rPr>
-          <w:rFonts w:ascii="Arial" w:eastAsia="Arial" w:hAnsi="Arial" w:cs="Arial"/>
-          <w:spacing w:val="4"/>
-          <w:w w:val="102"/>
-          <w:sz w:val="14"/>
-        </w:rPr>
-        <w:t xml:space="preserve"> </w:t>
-      </w:r>
-      <w:r>
-        <w:rPr>
-          <w:rFonts w:ascii="Arial" w:eastAsia="Arial" w:hAnsi="Arial" w:cs="Arial"/>
-          <w:w w:val="102"/>
-          <w:sz w:val="14"/>
-        </w:rPr>
-        <w:t>REDUCTION</w:t>
-      </w:r>
-      <w:r>
-        <w:rPr>
-          <w:rFonts w:ascii="Arial" w:eastAsia="Arial" w:hAnsi="Arial" w:cs="Arial"/>
-          <w:spacing w:val="5"/>
-          <w:w w:val="102"/>
-          <w:sz w:val="14"/>
-        </w:rPr>
-        <w:t xml:space="preserve"> </w:t>
-      </w:r>
-      <w:r>
-        <w:rPr>
-          <w:rFonts w:ascii="Arial" w:eastAsia="Arial" w:hAnsi="Arial" w:cs="Arial"/>
-          <w:w w:val="102"/>
-          <w:sz w:val="14"/>
-        </w:rPr>
-        <w:t>ACT</w:t>
-      </w:r>
-      <w:r>
-        <w:rPr>
-          <w:rFonts w:ascii="Arial" w:eastAsia="Arial" w:hAnsi="Arial" w:cs="Arial"/>
-          <w:spacing w:val="4"/>
-          <w:w w:val="102"/>
-          <w:sz w:val="14"/>
-        </w:rPr>
-        <w:t xml:space="preserve"> </w:t>
-      </w:r>
-      <w:r>
-        <w:rPr>
-          <w:rFonts w:ascii="Arial" w:eastAsia="Arial" w:hAnsi="Arial" w:cs="Arial"/>
-          <w:w w:val="102"/>
-          <w:sz w:val="14"/>
-        </w:rPr>
-        <w:t>OF</w:t>
-      </w:r>
-      <w:r>
-        <w:rPr>
-          <w:rFonts w:ascii="Arial" w:eastAsia="Arial" w:hAnsi="Arial" w:cs="Arial"/>
-          <w:spacing w:val="5"/>
-          <w:w w:val="102"/>
-          <w:sz w:val="14"/>
-        </w:rPr>
-        <w:t xml:space="preserve"> </w:t>
-      </w:r>
-      <w:r>
-        <w:rPr>
-          <w:rFonts w:ascii="Arial" w:eastAsia="Arial" w:hAnsi="Arial" w:cs="Arial"/>
-          <w:w w:val="102"/>
-          <w:sz w:val="14"/>
-        </w:rPr>
-        <w:t>1995</w:t>
-      </w:r>
-      <w:r>
-        <w:rPr>
-          <w:rFonts w:ascii="Arial" w:eastAsia="Arial" w:hAnsi="Arial" w:cs="Arial"/>
-          <w:spacing w:val="5"/>
-          <w:w w:val="102"/>
-          <w:sz w:val="14"/>
-        </w:rPr>
-        <w:t xml:space="preserve"> </w:t>
-      </w:r>
-      <w:r>
-        <w:rPr>
-          <w:rFonts w:ascii="Arial" w:eastAsia="Arial" w:hAnsi="Arial" w:cs="Arial"/>
-          <w:w w:val="102"/>
-          <w:sz w:val="14"/>
-        </w:rPr>
-        <w:t>(Pub.</w:t>
-      </w:r>
-      <w:r>
-        <w:rPr>
-          <w:rFonts w:ascii="Arial" w:eastAsia="Arial" w:hAnsi="Arial" w:cs="Arial"/>
-          <w:spacing w:val="4"/>
-          <w:w w:val="102"/>
-          <w:sz w:val="14"/>
-        </w:rPr>
-        <w:t xml:space="preserve"> </w:t>
-      </w:r>
-      <w:r>
-        <w:rPr>
-          <w:rFonts w:ascii="Arial" w:eastAsia="Arial" w:hAnsi="Arial" w:cs="Arial"/>
-          <w:w w:val="102"/>
-          <w:sz w:val="14"/>
-        </w:rPr>
-        <w:t>L.</w:t>
-      </w:r>
-      <w:r>
-        <w:rPr>
-          <w:rFonts w:ascii="Arial" w:eastAsia="Arial" w:hAnsi="Arial" w:cs="Arial"/>
-          <w:spacing w:val="5"/>
-          <w:w w:val="102"/>
-          <w:sz w:val="14"/>
-        </w:rPr>
-        <w:t xml:space="preserve"> </w:t>
-      </w:r>
-      <w:r>
-        <w:rPr>
-          <w:rFonts w:ascii="Arial" w:eastAsia="Arial" w:hAnsi="Arial" w:cs="Arial"/>
-          <w:w w:val="102"/>
-          <w:sz w:val="14"/>
-        </w:rPr>
-        <w:t>104-13)</w:t>
-      </w:r>
-      <w:r>
-        <w:rPr>
-          <w:rFonts w:ascii="Arial" w:eastAsia="Arial" w:hAnsi="Arial" w:cs="Arial"/>
-          <w:spacing w:val="5"/>
-          <w:w w:val="102"/>
-          <w:sz w:val="14"/>
-        </w:rPr>
-        <w:t xml:space="preserve"> </w:t>
-      </w:r>
-      <w:r>
-        <w:rPr>
-          <w:rFonts w:ascii="Arial" w:eastAsia="Arial" w:hAnsi="Arial" w:cs="Arial"/>
-          <w:w w:val="102"/>
-          <w:sz w:val="14"/>
-        </w:rPr>
-        <w:t>STATEMENT</w:t>
-      </w:r>
-      <w:r>
-        <w:rPr>
-          <w:rFonts w:ascii="Arial" w:eastAsia="Arial" w:hAnsi="Arial" w:cs="Arial"/>
-          <w:spacing w:val="4"/>
-          <w:w w:val="102"/>
-          <w:sz w:val="14"/>
-        </w:rPr>
-        <w:t xml:space="preserve"> </w:t>
-      </w:r>
-      <w:r>
-        <w:rPr>
-          <w:rFonts w:ascii="Arial" w:eastAsia="Arial" w:hAnsi="Arial" w:cs="Arial"/>
-          <w:w w:val="102"/>
-          <w:sz w:val="14"/>
-        </w:rPr>
-        <w:t>OF</w:t>
-      </w:r>
-      <w:r>
-        <w:rPr>
-          <w:rFonts w:ascii="Arial" w:eastAsia="Arial" w:hAnsi="Arial" w:cs="Arial"/>
-          <w:spacing w:val="5"/>
-          <w:w w:val="102"/>
-          <w:sz w:val="14"/>
-        </w:rPr>
-        <w:t xml:space="preserve"> </w:t>
-      </w:r>
-      <w:r>
-        <w:rPr>
-          <w:rFonts w:ascii="Arial" w:eastAsia="Arial" w:hAnsi="Arial" w:cs="Arial"/>
-          <w:w w:val="102"/>
-          <w:sz w:val="14"/>
-        </w:rPr>
-        <w:t>PUBLIC</w:t>
-      </w:r>
-      <w:r>
-        <w:rPr>
-          <w:rFonts w:ascii="Arial" w:eastAsia="Arial" w:hAnsi="Arial" w:cs="Arial"/>
-          <w:spacing w:val="5"/>
-          <w:w w:val="102"/>
-          <w:sz w:val="14"/>
-        </w:rPr>
-        <w:t xml:space="preserve"> </w:t>
-      </w:r>
-      <w:r>
-        <w:rPr>
-          <w:rFonts w:ascii="Arial" w:eastAsia="Arial" w:hAnsi="Arial" w:cs="Arial"/>
-          <w:w w:val="102"/>
-          <w:sz w:val="14"/>
-        </w:rPr>
-        <w:t>BURDEN:</w:t>
-      </w:r>
-      <w:r>
-        <w:rPr>
-          <w:rFonts w:ascii="Arial" w:eastAsia="Arial" w:hAnsi="Arial" w:cs="Arial"/>
-          <w:spacing w:val="4"/>
-          <w:w w:val="102"/>
-          <w:sz w:val="14"/>
-        </w:rPr>
-        <w:t xml:space="preserve"> </w:t>
-      </w:r>
-      <w:r>
-        <w:rPr>
-          <w:rFonts w:ascii="Arial" w:eastAsia="Arial" w:hAnsi="Arial" w:cs="Arial"/>
-          <w:w w:val="102"/>
-          <w:sz w:val="14"/>
-        </w:rPr>
-        <w:t>The</w:t>
-      </w:r>
-      <w:r>
-        <w:rPr>
-          <w:rFonts w:ascii="Arial" w:eastAsia="Arial" w:hAnsi="Arial" w:cs="Arial"/>
-          <w:spacing w:val="5"/>
-          <w:w w:val="102"/>
-          <w:sz w:val="14"/>
-        </w:rPr>
-        <w:t xml:space="preserve"> </w:t>
-      </w:r>
-      <w:r>
-        <w:rPr>
-          <w:rFonts w:ascii="Arial" w:eastAsia="Arial" w:hAnsi="Arial" w:cs="Arial"/>
-          <w:w w:val="102"/>
-          <w:sz w:val="14"/>
-        </w:rPr>
-        <w:t>purpose</w:t>
-      </w:r>
-      <w:r>
-        <w:rPr>
-          <w:rFonts w:ascii="Arial" w:eastAsia="Arial" w:hAnsi="Arial" w:cs="Arial"/>
-          <w:spacing w:val="5"/>
-          <w:w w:val="102"/>
-          <w:sz w:val="14"/>
-        </w:rPr>
-        <w:t xml:space="preserve"> </w:t>
-      </w:r>
-      <w:r>
-        <w:rPr>
-          <w:rFonts w:ascii="Arial" w:eastAsia="Arial" w:hAnsi="Arial" w:cs="Arial"/>
-          <w:w w:val="102"/>
-          <w:sz w:val="14"/>
-        </w:rPr>
-        <w:t>of</w:t>
-      </w:r>
-      <w:r>
-        <w:rPr>
-          <w:rFonts w:ascii="Arial" w:eastAsia="Arial" w:hAnsi="Arial" w:cs="Arial"/>
-          <w:spacing w:val="4"/>
-          <w:w w:val="102"/>
-          <w:sz w:val="14"/>
-        </w:rPr>
-        <w:t xml:space="preserve"> </w:t>
-      </w:r>
-      <w:r>
-        <w:rPr>
-          <w:rFonts w:ascii="Arial" w:eastAsia="Arial" w:hAnsi="Arial" w:cs="Arial"/>
-          <w:w w:val="102"/>
-          <w:sz w:val="14"/>
-        </w:rPr>
-        <w:t>this</w:t>
-      </w:r>
-      <w:r>
-        <w:rPr>
-          <w:rFonts w:ascii="Arial" w:eastAsia="Arial" w:hAnsi="Arial" w:cs="Arial"/>
-          <w:spacing w:val="5"/>
-          <w:w w:val="102"/>
-          <w:sz w:val="14"/>
-        </w:rPr>
-        <w:t xml:space="preserve"> </w:t>
-      </w:r>
-      <w:r>
-        <w:rPr>
-          <w:rFonts w:ascii="Arial" w:eastAsia="Arial" w:hAnsi="Arial" w:cs="Arial"/>
-          <w:w w:val="102"/>
-          <w:sz w:val="14"/>
-        </w:rPr>
-        <w:t>information</w:t>
-      </w:r>
-      <w:r>
-        <w:rPr>
-          <w:rFonts w:ascii="Arial" w:eastAsia="Arial" w:hAnsi="Arial" w:cs="Arial"/>
-          <w:spacing w:val="5"/>
-          <w:w w:val="102"/>
-          <w:sz w:val="14"/>
-        </w:rPr>
-        <w:t xml:space="preserve"> </w:t>
-      </w:r>
-      <w:r>
-        <w:rPr>
-          <w:rFonts w:ascii="Arial" w:eastAsia="Arial" w:hAnsi="Arial" w:cs="Arial"/>
-          <w:w w:val="102"/>
-          <w:sz w:val="14"/>
-        </w:rPr>
-        <w:t>collection</w:t>
-      </w:r>
-      <w:r>
-        <w:rPr>
-          <w:rFonts w:ascii="Arial" w:eastAsia="Arial" w:hAnsi="Arial" w:cs="Arial"/>
-          <w:spacing w:val="5"/>
-          <w:w w:val="102"/>
-          <w:sz w:val="14"/>
-        </w:rPr>
-        <w:t xml:space="preserve"> </w:t>
-      </w:r>
-      <w:r>
-        <w:rPr>
-          <w:rFonts w:ascii="Arial" w:eastAsia="Arial" w:hAnsi="Arial" w:cs="Arial"/>
-          <w:w w:val="102"/>
-          <w:sz w:val="14"/>
-        </w:rPr>
-        <w:t>is</w:t>
-      </w:r>
-      <w:r>
-        <w:rPr>
-          <w:rFonts w:ascii="Arial" w:eastAsia="Arial" w:hAnsi="Arial" w:cs="Arial"/>
-          <w:spacing w:val="5"/>
-          <w:w w:val="102"/>
-          <w:sz w:val="14"/>
-        </w:rPr>
-        <w:t xml:space="preserve"> </w:t>
-      </w:r>
-      <w:r>
-        <w:rPr>
-          <w:rFonts w:ascii="Arial" w:eastAsia="Arial" w:hAnsi="Arial" w:cs="Arial"/>
-          <w:w w:val="102"/>
-          <w:sz w:val="14"/>
-        </w:rPr>
-        <w:t>to</w:t>
-      </w:r>
-      <w:r>
-        <w:rPr>
-          <w:rFonts w:ascii="Arial" w:eastAsia="Arial" w:hAnsi="Arial" w:cs="Arial"/>
-          <w:spacing w:val="5"/>
-          <w:w w:val="102"/>
-          <w:sz w:val="14"/>
-        </w:rPr>
-        <w:t xml:space="preserve"> </w:t>
-      </w:r>
-      <w:r>
-        <w:rPr>
-          <w:rFonts w:ascii="Arial" w:eastAsia="Arial" w:hAnsi="Arial" w:cs="Arial"/>
-          <w:w w:val="102"/>
-          <w:sz w:val="14"/>
-        </w:rPr>
-        <w:t>provide</w:t>
-      </w:r>
-      <w:r>
-        <w:rPr>
-          <w:rFonts w:ascii="Arial" w:eastAsia="Arial" w:hAnsi="Arial" w:cs="Arial"/>
-          <w:spacing w:val="4"/>
-          <w:w w:val="102"/>
-          <w:sz w:val="14"/>
-        </w:rPr>
-        <w:t xml:space="preserve"> </w:t>
-      </w:r>
-      <w:r>
-        <w:rPr>
-          <w:rFonts w:ascii="Arial" w:eastAsia="Arial" w:hAnsi="Arial" w:cs="Arial"/>
-          <w:w w:val="102"/>
-          <w:sz w:val="14"/>
-        </w:rPr>
-        <w:t>uniformity</w:t>
-      </w:r>
-      <w:r>
-        <w:rPr>
-          <w:rFonts w:ascii="Arial" w:eastAsia="Arial" w:hAnsi="Arial" w:cs="Arial"/>
-          <w:spacing w:val="5"/>
-          <w:w w:val="102"/>
-          <w:sz w:val="14"/>
-        </w:rPr>
-        <w:t xml:space="preserve"> </w:t>
-      </w:r>
-      <w:r>
-        <w:rPr>
-          <w:rFonts w:ascii="Arial" w:eastAsia="Arial" w:hAnsi="Arial" w:cs="Arial"/>
-          <w:w w:val="102"/>
-          <w:sz w:val="14"/>
-        </w:rPr>
-        <w:t>and</w:t>
-      </w:r>
-      <w:r>
-        <w:rPr>
-          <w:rFonts w:ascii="Arial" w:eastAsia="Arial" w:hAnsi="Arial" w:cs="Arial"/>
-          <w:w w:val="102"/>
-          <w:sz w:val="14"/>
-        </w:rPr>
-        <w:t xml:space="preserve"> </w:t>
-      </w:r>
+          <w:u w:val="none"/>
+        </w:rPr>
+      </w:pPr>
     </w:p>
     <w:p>
       <w:pPr>
@@ -5620,38 +5211,13 @@
         <w:ind w:left="80"/>
         <w:jc w:val="both"/>
         <w:rPr>
+          <w:rStyle w:val="Style7"/>
           <w:rFonts w:ascii="Arial" w:eastAsia="Arial" w:hAnsi="Arial" w:cs="Arial"/>
-          <w:spacing w:val="1"/>
-          <w:w w:val="107"/>
+          <w:w w:val="105"/>
           <w:sz w:val="14"/>
-        </w:rPr>
-      </w:pPr>
-      <w:r>
-        <w:rPr>
-          <w:rFonts w:ascii="Arial" w:eastAsia="Arial" w:hAnsi="Arial" w:cs="Arial"/>
-          <w:w w:val="107"/>
-          <w:sz w:val="14"/>
-        </w:rPr>
-        <w:lastRenderedPageBreak/>
-        <w:tab/>
-      </w:r>
-      <w:r>
-        <w:rPr>
-          <w:rFonts w:ascii="Arial" w:eastAsia="Arial" w:hAnsi="Arial" w:cs="Arial"/>
-          <w:w w:val="107"/>
-          <w:sz w:val="14"/>
-        </w:rPr>
-        <w:t>standardization. Public reporting burden for this collection of information is estimated to average two to five minutes per response, including the time for reviewing</w:t>
-      </w:r>
-      <w:r>
-        <w:rPr>
-          <w:rFonts w:ascii="Arial" w:eastAsia="Arial" w:hAnsi="Arial" w:cs="Arial"/>
-          <w:spacing w:val="1"/>
-          <w:w w:val="107"/>
-          <w:sz w:val="14"/>
-        </w:rPr>
-        <w:t xml:space="preserve"> </w:t>
-      </w:r>
+          <w:u w:val="none"/>
+        </w:rPr>
+      </w:pPr>
     </w:p>
     <w:p>
       <w:pPr>
@@ -5665,53 +5231,13 @@
         <w:ind w:left="80"/>
         <w:jc w:val="both"/>
         <w:rPr>
+          <w:rStyle w:val="Style7"/>
           <w:rFonts w:ascii="Arial" w:eastAsia="Arial" w:hAnsi="Arial" w:cs="Arial"/>
-          <w:spacing w:val="1"/>
-          <w:w w:val="103"/>
+          <w:w w:val="105"/>
           <w:sz w:val="14"/>
-        </w:rPr>
-      </w:pPr>
-      <w:r>
-        <w:rPr>
-          <w:rFonts w:ascii="Arial" w:eastAsia="Arial" w:hAnsi="Arial" w:cs="Arial"/>
-          <w:w w:val="103"/>
-          <w:sz w:val="14"/>
-        </w:rPr>
-        <w:tab/>
-      </w:r>
-      <w:r>
-        <w:rPr>
-          <w:rFonts w:ascii="Arial" w:eastAsia="Arial" w:hAnsi="Arial" w:cs="Arial"/>
-          <w:w w:val="103"/>
-          <w:sz w:val="14"/>
-        </w:rPr>
-        <w:t xml:space="preserve">instructions, gathering and maintaining the data needed, and reviewing </w:t>
-      </w:r>
-      <w:r>
-        <w:rPr>
-          <w:rFonts w:ascii="Arial" w:eastAsia="Arial" w:hAnsi="Arial" w:cs="Arial"/>
-          <w:w w:val="103"/>
-          <w:sz w:val="14"/>
-        </w:rPr>
-        <w:t xml:space="preserve"> </w:t>
-      </w:r>
-      <w:r>
-        <w:rPr>
-          <w:rFonts w:ascii="Arial" w:eastAsia="Arial" w:hAnsi="Arial" w:cs="Arial"/>
-          <w:w w:val="103"/>
-          <w:sz w:val="14"/>
-        </w:rPr>
-        <w:t>the collection of information. This is a mandatory collection of information in accordance with 45</w:t>
-      </w:r>
-      <w:r>
-        <w:rPr>
-          <w:rFonts w:ascii="Arial" w:eastAsia="Arial" w:hAnsi="Arial" w:cs="Arial"/>
-          <w:spacing w:val="1"/>
-          <w:w w:val="103"/>
-          <w:sz w:val="14"/>
-        </w:rPr>
-        <w:t xml:space="preserve"> </w:t>
-      </w:r>
+          <w:u w:val="none"/>
+        </w:rPr>
+      </w:pPr>
     </w:p>
     <w:p>
       <w:pPr>
@@ -5725,54 +5251,13 @@
         <w:ind w:left="80"/>
         <w:jc w:val="both"/>
         <w:rPr>
+          <w:rStyle w:val="Style7"/>
           <w:rFonts w:ascii="Arial" w:eastAsia="Arial" w:hAnsi="Arial" w:cs="Arial"/>
-          <w:spacing w:val="1"/>
-          <w:w w:val="103"/>
+          <w:w w:val="105"/>
           <w:sz w:val="14"/>
-        </w:rPr>
-      </w:pPr>
-      <w:r>
-        <w:rPr>
-          <w:rFonts w:ascii="Arial" w:eastAsia="Arial" w:hAnsi="Arial" w:cs="Arial"/>
-          <w:w w:val="103"/>
-          <w:sz w:val="14"/>
-        </w:rPr>
-        <w:tab/>
-      </w:r>
-      <w:r>
-        <w:rPr>
-          <w:rFonts w:ascii="Arial" w:eastAsia="Arial" w:hAnsi="Arial" w:cs="Arial"/>
-          <w:w w:val="103"/>
-          <w:sz w:val="14"/>
-        </w:rPr>
-        <w:t>CFR 303.100 of the Child Support Enforcement Program.</w:t>
-      </w:r>
-      <w:r>
-        <w:rPr>
-          <w:rFonts w:ascii="Arial" w:eastAsia="Arial" w:hAnsi="Arial" w:cs="Arial"/>
-          <w:spacing w:val="1"/>
-          <w:w w:val="103"/>
-          <w:sz w:val="14"/>
-        </w:rPr>
-        <w:t xml:space="preserve"> </w:t>
-      </w:r>
-      <w:r>
-        <w:rPr>
-          <w:rFonts w:ascii="Arial" w:eastAsia="Arial" w:hAnsi="Arial" w:cs="Arial"/>
-          <w:w w:val="103"/>
-          <w:sz w:val="14"/>
-        </w:rPr>
-        <w:t>An agency may not conduct or sponsor, and a person is not required to respond to, a collection of information</w:t>
-      </w:r>
-      <w:r>
-        <w:rPr>
-          <w:rFonts w:ascii="Arial" w:eastAsia="Arial" w:hAnsi="Arial" w:cs="Arial"/>
-          <w:spacing w:val="1"/>
-          <w:w w:val="103"/>
-          <w:sz w:val="14"/>
-        </w:rPr>
-        <w:t xml:space="preserve"> </w:t>
-      </w:r>
+          <w:u w:val="none"/>
+        </w:rPr>
+      </w:pPr>
     </w:p>
     <w:p>
       <w:pPr>
@@ -5786,37 +5271,13 @@
         <w:ind w:left="80"/>
         <w:jc w:val="both"/>
         <w:rPr>
+          <w:rStyle w:val="Style7"/>
           <w:rFonts w:ascii="Arial" w:eastAsia="Arial" w:hAnsi="Arial" w:cs="Arial"/>
-          <w:spacing w:val="1"/>
-          <w:w w:val="102"/>
+          <w:w w:val="105"/>
           <w:sz w:val="14"/>
-        </w:rPr>
-      </w:pPr>
-      <w:r>
-        <w:rPr>
-          <w:rFonts w:ascii="Arial" w:eastAsia="Arial" w:hAnsi="Arial" w:cs="Arial"/>
-          <w:w w:val="102"/>
-          <w:sz w:val="14"/>
-        </w:rPr>
-        <w:tab/>
-      </w:r>
-      <w:r>
-        <w:rPr>
-          <w:rFonts w:ascii="Arial" w:eastAsia="Arial" w:hAnsi="Arial" w:cs="Arial"/>
-          <w:w w:val="102"/>
-          <w:sz w:val="14"/>
-        </w:rPr>
-        <w:t>subject to the requirements of the Paperwork Reduction Act of 1995, unless it displays a currently valid OMB control number. If you have any comments on this collection</w:t>
-      </w:r>
-      <w:r>
-        <w:rPr>
-          <w:rFonts w:ascii="Arial" w:eastAsia="Arial" w:hAnsi="Arial" w:cs="Arial"/>
-          <w:spacing w:val="1"/>
-          <w:w w:val="102"/>
-          <w:sz w:val="14"/>
-        </w:rPr>
-        <w:t xml:space="preserve"> </w:t>
-      </w:r>
+          <w:u w:val="none"/>
+        </w:rPr>
+      </w:pPr>
     </w:p>
     <w:p>
       <w:pPr>
@@ -5837,169 +5298,66 @@
           <w:u w:val="none"/>
         </w:rPr>
       </w:pPr>
-      <w:r>
-        <w:rPr>
+    </w:p>
+    <w:p>
+      <w:pPr>
+        <w:widowControl w:val="0"/>
+        <w:tabs>
+          <w:tab w:val="left" w:pos="360"/>
+        </w:tabs>
+        <w:autoSpaceDE w:val="0"/>
+        <w:autoSpaceDN w:val="0"/>
+        <w:spacing w:after="0" w:line="151" w:lineRule="exact"/>
+        <w:ind w:left="80"/>
+        <w:jc w:val="both"/>
+        <w:rPr>
+          <w:rStyle w:val="Style7"/>
           <w:rFonts w:ascii="Arial" w:eastAsia="Arial" w:hAnsi="Arial" w:cs="Arial"/>
           <w:w w:val="105"/>
           <w:sz w:val="14"/>
-        </w:rPr>
-        <w:tab/>
-      </w:r>
-      <w:r>
-        <w:rPr>
+          <w:u w:val="none"/>
+        </w:rPr>
+      </w:pPr>
+    </w:p>
+    <w:p>
+      <w:pPr>
+        <w:widowControl w:val="0"/>
+        <w:tabs>
+          <w:tab w:val="left" w:pos="360"/>
+        </w:tabs>
+        <w:autoSpaceDE w:val="0"/>
+        <w:autoSpaceDN w:val="0"/>
+        <w:spacing w:after="0" w:line="151" w:lineRule="exact"/>
+        <w:ind w:left="80"/>
+        <w:jc w:val="both"/>
+        <w:rPr>
+          <w:rStyle w:val="Style7"/>
           <w:rFonts w:ascii="Arial" w:eastAsia="Arial" w:hAnsi="Arial" w:cs="Arial"/>
           <w:w w:val="105"/>
           <w:sz w:val="14"/>
-        </w:rPr>
-        <w:t>of</w:t>
-      </w:r>
-      <w:r>
-        <w:rPr>
-          <w:rFonts w:ascii="Arial" w:eastAsia="Arial" w:hAnsi="Arial" w:cs="Arial"/>
-          <w:spacing w:val="-2"/>
-          <w:w w:val="105"/>
-          <w:sz w:val="14"/>
-        </w:rPr>
-        <w:t xml:space="preserve"> </w:t>
-      </w:r>
-      <w:r>
-        <w:rPr>
+          <w:u w:val="none"/>
+        </w:rPr>
+      </w:pPr>
+    </w:p>
+    <w:p>
+      <w:pPr>
+        <w:widowControl w:val="0"/>
+        <w:tabs>
+          <w:tab w:val="left" w:pos="360"/>
+        </w:tabs>
+        <w:autoSpaceDE w:val="0"/>
+        <w:autoSpaceDN w:val="0"/>
+        <w:spacing w:after="0" w:line="151" w:lineRule="exact"/>
+        <w:ind w:left="80"/>
+        <w:jc w:val="both"/>
+        <w:rPr>
+          <w:rStyle w:val="Style7"/>
           <w:rFonts w:ascii="Arial" w:eastAsia="Arial" w:hAnsi="Arial" w:cs="Arial"/>
           <w:w w:val="105"/>
           <w:sz w:val="14"/>
-        </w:rPr>
-        <w:t>information,</w:t>
-      </w:r>
-      <w:r>
-        <w:rPr>
-          <w:rFonts w:ascii="Arial" w:eastAsia="Arial" w:hAnsi="Arial" w:cs="Arial"/>
-          <w:spacing w:val="-1"/>
-          <w:w w:val="105"/>
-          <w:sz w:val="14"/>
-        </w:rPr>
-        <w:t xml:space="preserve"> </w:t>
-      </w:r>
-      <w:r>
-        <w:rPr>
-          <w:rFonts w:ascii="Arial" w:eastAsia="Arial" w:hAnsi="Arial" w:cs="Arial"/>
-          <w:w w:val="105"/>
-          <w:sz w:val="14"/>
-        </w:rPr>
-        <w:t>please</w:t>
-      </w:r>
-      <w:r>
-        <w:rPr>
-          <w:rFonts w:ascii="Arial" w:eastAsia="Arial" w:hAnsi="Arial" w:cs="Arial"/>
-          <w:spacing w:val="-2"/>
-          <w:w w:val="105"/>
-          <w:sz w:val="14"/>
-        </w:rPr>
-        <w:t xml:space="preserve"> </w:t>
-      </w:r>
-      <w:r>
-        <w:rPr>
-          <w:rFonts w:ascii="Arial" w:eastAsia="Arial" w:hAnsi="Arial" w:cs="Arial"/>
-          <w:w w:val="105"/>
-          <w:sz w:val="14"/>
-        </w:rPr>
-        <w:t>contact the</w:t>
-      </w:r>
-      <w:r>
-        <w:rPr>
-          <w:rFonts w:ascii="Arial" w:eastAsia="Arial" w:hAnsi="Arial" w:cs="Arial"/>
-          <w:spacing w:val="-1"/>
-          <w:w w:val="105"/>
-          <w:sz w:val="14"/>
-        </w:rPr>
-        <w:t xml:space="preserve"> </w:t>
-      </w:r>
-      <w:r>
-        <w:rPr>
-          <w:rFonts w:ascii="Arial" w:eastAsia="Arial" w:hAnsi="Arial" w:cs="Arial"/>
-          <w:w w:val="105"/>
-          <w:sz w:val="14"/>
-        </w:rPr>
-        <w:t>Employer Services Team</w:t>
-      </w:r>
-      <w:r>
-        <w:rPr>
-          <w:rFonts w:ascii="Arial" w:eastAsia="Arial" w:hAnsi="Arial" w:cs="Arial"/>
-          <w:spacing w:val="-2"/>
-          <w:w w:val="105"/>
-          <w:sz w:val="14"/>
-        </w:rPr>
-        <w:t xml:space="preserve"> </w:t>
-      </w:r>
-      <w:r>
-        <w:rPr>
-          <w:rFonts w:ascii="Arial" w:eastAsia="Arial" w:hAnsi="Arial" w:cs="Arial"/>
-          <w:w w:val="105"/>
-          <w:sz w:val="14"/>
-        </w:rPr>
-        <w:t>by</w:t>
-      </w:r>
-      <w:r>
-        <w:rPr>
-          <w:rFonts w:ascii="Arial" w:eastAsia="Arial" w:hAnsi="Arial" w:cs="Arial"/>
-          <w:spacing w:val="-1"/>
-          <w:w w:val="105"/>
-          <w:sz w:val="14"/>
-        </w:rPr>
-        <w:t xml:space="preserve"> </w:t>
-      </w:r>
-      <w:r>
-        <w:rPr>
-          <w:rFonts w:ascii="Arial" w:eastAsia="Arial" w:hAnsi="Arial" w:cs="Arial"/>
-          <w:w w:val="105"/>
-          <w:sz w:val="14"/>
-        </w:rPr>
-        <w:t>email</w:t>
-      </w:r>
-      <w:r>
-        <w:rPr>
-          <w:rFonts w:ascii="Arial" w:eastAsia="Arial" w:hAnsi="Arial" w:cs="Arial"/>
-          <w:spacing w:val="-2"/>
-          <w:w w:val="105"/>
-          <w:sz w:val="14"/>
-        </w:rPr>
-        <w:t xml:space="preserve"> </w:t>
-      </w:r>
-      <w:r>
-        <w:rPr>
-          <w:rFonts w:ascii="Arial" w:eastAsia="Arial" w:hAnsi="Arial" w:cs="Arial"/>
-          <w:w w:val="105"/>
-          <w:sz w:val="14"/>
-        </w:rPr>
-        <w:t>at</w:t>
-      </w:r>
-      <w:r>
-        <w:rPr>
-          <w:rFonts w:ascii="Arial" w:eastAsia="Arial" w:hAnsi="Arial" w:cs="Arial"/>
-          <w:w w:val="105"/>
-          <w:sz w:val="14"/>
-        </w:rPr>
-        <w:t xml:space="preserve"> </w:t>
-      </w:r>
-      <w:hyperlink r:id="rId11">
-        <w:r>
-          <w:rPr>
-            <w:rFonts w:ascii="Arial" w:eastAsia="Arial" w:hAnsi="Arial" w:cs="Arial"/>
-            <w:color w:val="0000FF"/>
-            <w:w w:val="105"/>
-            <w:sz w:val="14"/>
-            <w:u w:val="single" w:color="0000FF"/>
-          </w:rPr>
-          <w:t>employerservices@acf.hhs.gov</w:t>
-        </w:r>
-      </w:hyperlink>
-      <w:r>
-        <w:rPr>
-          <w:rFonts w:ascii="Arial" w:eastAsia="Arial" w:hAnsi="Arial" w:cs="Arial"/>
-          <w:w w:val="105"/>
-          <w:sz w:val="14"/>
-        </w:rPr>
-        <w:t>.</w:t>
-      </w:r>
+          <w:u w:val="none"/>
+        </w:rPr>
+      </w:pPr>
     </w:p>
     <w:p>
       <w:pPr>
@@ -7127,16 +6485,28 @@
         </w:rPr>
         <w:t xml:space="preserve">contact the tribe at </w:t>
       </w:r>
-      <w:r>
-        <w:rPr>
-          <w:rStyle w:val="Hyperlink"/>
-          <w:rFonts w:ascii="Arial" w:hAnsi="Arial" w:cs="Arial"/>
-          <w:w w:val="103"/>
-          <w:sz w:val="20"/>
-          <w:szCs w:val="20"/>
-        </w:rPr>
-        <w:t>www.acf.hhs.gov/sites/default/files/programs/css/tribal</w:t>
-      </w:r>
+      <w:hyperlink r:id="rId11" w:history="1">
+        <w:r>
+          <w:rPr>
+            <w:rStyle w:val="Hyperlink"/>
+            <w:rFonts w:ascii="Arial" w:hAnsi="Arial" w:cs="Arial"/>
+            <w:w w:val="103"/>
+            <w:sz w:val="20"/>
+            <w:szCs w:val="20"/>
+          </w:rPr>
+          <w:t>www.acf.hhs.gov/sites/default/files/programs/css/tribal</w:t>
+        </w:r>
+        <w:r>
+          <w:rPr>
+            <w:rStyle w:val="Hyperlink"/>
+            <w:rFonts w:ascii="Arial" w:hAnsi="Arial" w:cs="Arial"/>
+            <w:w w:val="105"/>
+            <w:sz w:val="20"/>
+            <w:szCs w:val="20"/>
+          </w:rPr>
+          <w:t>_agency_contacts printable_pdf.pdf</w:t>
+        </w:r>
+      </w:hyperlink>
       <w:r>
         <w:rPr>
           <w:rFonts w:ascii="Arial" w:hAnsi="Arial" w:cs="Arial"/>
@@ -7144,7 +6514,7 @@
           <w:sz w:val="20"/>
           <w:szCs w:val="20"/>
         </w:rPr>
-        <w:t xml:space="preserve"> agency contacts printable pdf.pdf</w:t>
+        <w:t xml:space="preserve"> </w:t>
       </w:r>
       <w:r>
         <w:rPr>
@@ -7156,7 +6526,7 @@
           <w:szCs w:val="20"/>
           <w:u w:val="none"/>
         </w:rPr>
-        <w:t xml:space="preserve"> or</w:t>
+        <w:t>or</w:t>
       </w:r>
     </w:p>
     <w:p>
@@ -7377,7 +6747,47 @@
           <w:sz w:val="20"/>
           <w:szCs w:val="20"/>
         </w:rPr>
-        <w:t>Files/WHD/legacy/files/garn01.pdf</w:t>
+        <w:t>agencies</w:t>
+      </w:r>
+      <w:r>
+        <w:rPr>
+          <w:rStyle w:val="Hyperlink"/>
+          <w:rFonts w:ascii="Arial" w:hAnsi="Arial" w:cs="Arial"/>
+          <w:w w:val="103"/>
+          <w:sz w:val="20"/>
+          <w:szCs w:val="20"/>
+        </w:rPr>
+        <w:t>/</w:t>
+      </w:r>
+      <w:r>
+        <w:rPr>
+          <w:rStyle w:val="Hyperlink"/>
+          <w:rFonts w:ascii="Arial" w:hAnsi="Arial" w:cs="Arial"/>
+          <w:w w:val="103"/>
+          <w:sz w:val="20"/>
+          <w:szCs w:val="20"/>
+        </w:rPr>
+        <w:t>whd</w:t>
+      </w:r>
+      <w:r>
+        <w:rPr>
+          <w:rStyle w:val="Hyperlink"/>
+          <w:rFonts w:ascii="Arial" w:hAnsi="Arial" w:cs="Arial"/>
+          <w:w w:val="103"/>
+          <w:sz w:val="20"/>
+          <w:szCs w:val="20"/>
+        </w:rPr>
+        <w:t>/</w:t>
+      </w:r>
+      <w:r>
+        <w:rPr>
+          <w:rStyle w:val="Hyperlink"/>
+          <w:rFonts w:ascii="Arial" w:hAnsi="Arial" w:cs="Arial"/>
+          <w:w w:val="103"/>
+          <w:sz w:val="20"/>
+          <w:szCs w:val="20"/>
+        </w:rPr>
+        <w:t>fact-sheets/30-cppa</w:t>
       </w:r>
       <w:r>
         <w:rPr>
@@ -7739,6 +7149,8 @@
           <w:u w:val="none"/>
         </w:rPr>
       </w:pPr>
+      <w:bookmarkStart w:id="0" w:name="_GoBack"/>
+      <w:bookmarkEnd w:id="0"/>
     </w:p>
     <w:p>
       <w:pPr>
@@ -8039,9 +7451,60 @@
         <w:rPr>
           <w:rStyle w:val="Style10"/>
           <w:rFonts w:ascii="Arial" w:hAnsi="Arial" w:cs="Arial"/>
-          <w:u w:val="none"/>
-        </w:rPr>
-        <w:t>Include the Remittance ID with the payment and if necessary this locator code of the SDU/Tribe order payee</w:t>
+          <w:w w:val="96"/>
+          <w:u w:val="none"/>
+        </w:rPr>
+        <w:t xml:space="preserve">Include the Remittance ID with the payment and if </w:t>
+      </w:r>
+      <w:proofErr w:type="gramStart"/>
+      <w:r>
+        <w:rPr>
+          <w:rStyle w:val="Style10"/>
+          <w:rFonts w:ascii="Arial" w:hAnsi="Arial" w:cs="Arial"/>
+          <w:w w:val="96"/>
+          <w:u w:val="none"/>
+        </w:rPr>
+        <w:t>necessary</w:t>
+      </w:r>
+      <w:proofErr w:type="gramEnd"/>
+      <w:r>
+        <w:rPr>
+          <w:rStyle w:val="Style10"/>
+          <w:rFonts w:ascii="Arial" w:hAnsi="Arial" w:cs="Arial"/>
+          <w:w w:val="96"/>
+          <w:u w:val="none"/>
+        </w:rPr>
+        <w:t xml:space="preserve"> this locator code of the SDU/</w:t>
+      </w:r>
+      <w:r>
+        <w:rPr>
+          <w:rStyle w:val="Style10"/>
+          <w:rFonts w:ascii="Arial" w:hAnsi="Arial" w:cs="Arial"/>
+          <w:b/>
+          <w:w w:val="96"/>
+          <w:u w:val="none"/>
+        </w:rPr>
+        <w:t>Trib</w:t>
+      </w:r>
+      <w:r>
+        <w:rPr>
+          <w:rStyle w:val="Style10"/>
+          <w:rFonts w:ascii="Arial" w:hAnsi="Arial" w:cs="Arial"/>
+          <w:b/>
+          <w:w w:val="96"/>
+          <w:u w:val="none"/>
+        </w:rPr>
+        <w:t>al</w:t>
+      </w:r>
+      <w:r>
+        <w:rPr>
+          <w:rStyle w:val="Style10"/>
+          <w:rFonts w:ascii="Arial" w:hAnsi="Arial" w:cs="Arial"/>
+          <w:b/>
+          <w:w w:val="96"/>
+          <w:u w:val="none"/>
+        </w:rPr>
+        <w:t xml:space="preserve"> order payee</w:t>
       </w:r>
       <w:r>
         <w:rPr>
@@ -8271,7 +7734,7 @@
           <w:rStyle w:val="Style4"/>
           <w:rFonts w:ascii="Arial" w:eastAsia="MS Gothic" w:hAnsi="Arial" w:cs="Arial"/>
           <w:b/>
-          <w:w w:val="110"/>
+          <w:w w:val="96"/>
           <w:position w:val="2"/>
           <w:sz w:val="20"/>
           <w:szCs w:val="20"/>
@@ -8282,12 +7745,34 @@
         <w:rPr>
           <w:rStyle w:val="Style4"/>
           <w:rFonts w:ascii="Arial" w:eastAsia="MS Gothic" w:hAnsi="Arial" w:cs="Arial"/>
-          <w:w w:val="110"/>
+          <w:w w:val="96"/>
           <w:position w:val="2"/>
           <w:sz w:val="20"/>
           <w:szCs w:val="20"/>
         </w:rPr>
         <w:t xml:space="preserve">  Payment must be directed to an SDU in</w:t>
+      </w:r>
+      <w:r>
+        <w:rPr>
+          <w:rStyle w:val="Style4"/>
+          <w:rFonts w:ascii="Arial" w:eastAsia="MS Gothic" w:hAnsi="Arial" w:cs="Arial"/>
+          <w:w w:val="96"/>
+          <w:position w:val="2"/>
+          <w:sz w:val="20"/>
+          <w:szCs w:val="20"/>
+        </w:rPr>
+        <w:t xml:space="preserve"> accordance</w:t>
+      </w:r>
+      <w:r>
+        <w:rPr>
+          <w:rStyle w:val="Style4"/>
+          <w:rFonts w:ascii="Arial" w:eastAsia="MS Gothic" w:hAnsi="Arial" w:cs="Arial"/>
+          <w:w w:val="96"/>
+          <w:position w:val="2"/>
+          <w:sz w:val="20"/>
+          <w:szCs w:val="20"/>
+        </w:rPr>
+        <w:t xml:space="preserve"> with</w:t>
       </w:r>
     </w:p>
     <w:p>
@@ -8305,7 +7790,7 @@
         <w:rPr>
           <w:rStyle w:val="Style4"/>
           <w:rFonts w:ascii="Arial" w:eastAsia="MS Gothic" w:hAnsi="Arial" w:cs="Arial"/>
-          <w:w w:val="105"/>
+          <w:w w:val="96"/>
           <w:position w:val="2"/>
           <w:sz w:val="20"/>
           <w:szCs w:val="20"/>
@@ -8337,12 +7822,34 @@
         <w:rPr>
           <w:rStyle w:val="Style4"/>
           <w:rFonts w:ascii="Arial" w:eastAsia="MS Gothic" w:hAnsi="Arial" w:cs="Arial"/>
-          <w:w w:val="105"/>
+          <w:w w:val="96"/>
           <w:position w:val="2"/>
           <w:sz w:val="20"/>
           <w:szCs w:val="20"/>
         </w:rPr>
-        <w:t>accordance with sections 466(b)(5) and (6) of the Social Security Act or Tribal Payee (see Payments in Section VI).  If</w:t>
+        <w:t>sections 466(b)(5) and (6) of the Social Security Act or Tribal Payee (see Payments in Section VI).  If</w:t>
+      </w:r>
+      <w:r>
+        <w:rPr>
+          <w:rStyle w:val="Style4"/>
+          <w:rFonts w:ascii="Arial" w:eastAsia="MS Gothic" w:hAnsi="Arial" w:cs="Arial"/>
+          <w:w w:val="96"/>
+          <w:position w:val="2"/>
+          <w:sz w:val="20"/>
+          <w:szCs w:val="20"/>
+        </w:rPr>
+        <w:t xml:space="preserve"> payment is not directed</w:t>
+      </w:r>
+      <w:r>
+        <w:rPr>
+          <w:rStyle w:val="Style4"/>
+          <w:rFonts w:ascii="Arial" w:eastAsia="MS Gothic" w:hAnsi="Arial" w:cs="Arial"/>
+          <w:w w:val="96"/>
+          <w:position w:val="2"/>
+          <w:sz w:val="20"/>
+          <w:szCs w:val="20"/>
+        </w:rPr>
+        <w:t xml:space="preserve"> to an</w:t>
       </w:r>
     </w:p>
     <w:p>
@@ -8387,7 +7894,18 @@
           <w:szCs w:val="20"/>
         </w:rPr>
         <w:tab/>
-        <w:t>payment is  not directed to an SDU/Tribal Payee or this IWO is not regular on its face, you must check this box and return</w:t>
+        <w:t>SDU/Tribal Payee or this IWO is not regular on its face, you must check this box and return</w:t>
+      </w:r>
+      <w:r>
+        <w:rPr>
+          <w:rStyle w:val="Style4"/>
+          <w:rFonts w:ascii="Arial" w:eastAsia="MS Gothic" w:hAnsi="Arial" w:cs="Arial"/>
+          <w:w w:val="102"/>
+          <w:position w:val="2"/>
+          <w:sz w:val="20"/>
+          <w:szCs w:val="20"/>
+        </w:rPr>
+        <w:t xml:space="preserve"> the IWO to the sender.</w:t>
       </w:r>
     </w:p>
     <w:p>
@@ -8432,7 +7950,6 @@
           <w:szCs w:val="20"/>
         </w:rPr>
         <w:tab/>
-        <w:t>the IWO to the sender.</w:t>
       </w:r>
     </w:p>
     <w:p>
@@ -9168,7 +8685,11 @@
           </mc:Choice>
           <mc:Fallback>
             <w:pict>
-              <v:shape w14:anchorId="199414DF" id="_x0000_s1027" type="#_x0000_t202" style="position:absolute;left:0;text-align:left;margin-left:510.3pt;margin-top:.35pt;width:561.5pt;height:165.5pt;z-index:-251636736;visibility:visible;mso-wrap-style:square;mso-width-percent:0;mso-height-percent:0;mso-wrap-distance-left:9pt;mso-wrap-distance-top:3.6pt;mso-wrap-distance-right:9pt;mso-wrap-distance-bottom:3.6pt;mso-position-horizontal:right;mso-position-horizontal-relative:margin;mso-position-vertical:absolute;mso-position-vertical-relative:text;mso-width-percent:0;mso-height-percent:0;mso-width-relative:margin;mso-height-relative:margin;v-text-anchor:top" o:gfxdata="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" stroked="f">
+              <v:shapetype w14:anchorId="199414DF" id="_x0000_t202" coordsize="21600,21600" o:spt="202" path="m,l,21600r21600,l21600,xe">
+                <v:stroke joinstyle="miter"/>
+                <v:path gradientshapeok="t" o:connecttype="rect"/>
+              </v:shapetype>
+              <v:shape id="_x0000_s1027" type="#_x0000_t202" style="position:absolute;left:0;text-align:left;margin-left:510.3pt;margin-top:.35pt;width:561.5pt;height:165.5pt;z-index:-251636736;visibility:visible;mso-wrap-style:square;mso-width-percent:0;mso-height-percent:0;mso-wrap-distance-left:9pt;mso-wrap-distance-top:3.6pt;mso-wrap-distance-right:9pt;mso-wrap-distance-bottom:3.6pt;mso-position-horizontal:right;mso-position-horizontal-relative:margin;mso-position-vertical:absolute;mso-position-vertical-relative:text;mso-width-percent:0;mso-height-percent:0;mso-width-relative:margin;mso-height-relative:margin;v-text-anchor:top" o:gfxdata="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" stroked="f">
                 <v:textbox>
                   <w:txbxContent>
                     <w:p>
@@ -9488,6 +9009,8 @@
                         </w:rPr>
                         <w:t xml:space="preserve"> If checked, the employer/income withholder must provide a copy of this form to the employee/obligor. </w:t>
                       </w:r>
+                      <w:bookmarkStart w:id="1" w:name="_GoBack"/>
+                      <w:bookmarkEnd w:id="1"/>
                     </w:p>
                     <w:p>
                       <w:pPr>
@@ -10160,7 +9683,27 @@
           <w:sz w:val="20"/>
           <w:u w:val="none"/>
         </w:rPr>
-        <w:t>(section 466(b)(7) of the Social Security Act).  If a federal ta levy is in effect, please notify the sender.</w:t>
+        <w:t>(section 466(b)(7) of the Social Security Act).  If a federal ta</w:t>
+      </w:r>
+      <w:r>
+        <w:rPr>
+          <w:rStyle w:val="Style7"/>
+          <w:rFonts w:ascii="Arial" w:hAnsi="Arial" w:cs="Arial"/>
+          <w:w w:val="101"/>
+          <w:sz w:val="20"/>
+          <w:u w:val="none"/>
+        </w:rPr>
+        <w:t>x</w:t>
+      </w:r>
+      <w:r>
+        <w:rPr>
+          <w:rStyle w:val="Style7"/>
+          <w:rFonts w:ascii="Arial" w:hAnsi="Arial" w:cs="Arial"/>
+          <w:w w:val="101"/>
+          <w:sz w:val="20"/>
+          <w:u w:val="none"/>
+        </w:rPr>
+        <w:t xml:space="preserve"> levy is in effect, please notify the sender.</w:t>
       </w:r>
     </w:p>
     <w:p>
@@ -10218,7 +9761,25 @@
           <w:sz w:val="20"/>
           <w:u w:val="none"/>
         </w:rPr>
-        <w:t xml:space="preserve">  You must send child support payments payable by income withholding to the appropriate State Disbursement</w:t>
+        <w:t xml:space="preserve">  You must send child support payments payable by income withholding to the appropriate </w:t>
+      </w:r>
+      <w:r>
+        <w:rPr>
+          <w:rStyle w:val="Style7"/>
+          <w:rFonts w:ascii="Arial" w:hAnsi="Arial" w:cs="Arial"/>
+          <w:sz w:val="20"/>
+          <w:u w:val="none"/>
+        </w:rPr>
+        <w:t>SDU</w:t>
+      </w:r>
+      <w:r>
+        <w:rPr>
+          <w:rStyle w:val="Style7"/>
+          <w:rFonts w:ascii="Arial" w:hAnsi="Arial" w:cs="Arial"/>
+          <w:sz w:val="20"/>
+          <w:u w:val="none"/>
+        </w:rPr>
+        <w:t xml:space="preserve"> or to a tribal</w:t>
       </w:r>
     </w:p>
     <w:p>
@@ -10246,7 +9807,25 @@
           <w:sz w:val="20"/>
           <w:u w:val="none"/>
         </w:rPr>
-        <w:t>Unit or to a tribal CSE agency within 7 business days, or fewer if required by state law, after the date the income would</w:t>
+        <w:t xml:space="preserve">CSA </w:t>
+      </w:r>
+      <w:r>
+        <w:rPr>
+          <w:rStyle w:val="Style7"/>
+          <w:rFonts w:ascii="Arial" w:hAnsi="Arial" w:cs="Arial"/>
+          <w:sz w:val="20"/>
+          <w:u w:val="none"/>
+        </w:rPr>
+        <w:t xml:space="preserve"> within 7 business days, or fewer if required by state law, after the date the income would</w:t>
+      </w:r>
+      <w:r>
+        <w:rPr>
+          <w:rStyle w:val="Style7"/>
+          <w:rFonts w:ascii="Arial" w:hAnsi="Arial" w:cs="Arial"/>
+          <w:sz w:val="20"/>
+          <w:u w:val="none"/>
+        </w:rPr>
+        <w:t xml:space="preserve"> have been paid to the</w:t>
       </w:r>
     </w:p>
     <w:p>
@@ -10274,7 +9853,16 @@
           <w:sz w:val="20"/>
           <w:u w:val="none"/>
         </w:rPr>
-        <w:t>have been paid to the employee/obligor and include the date you withheld the support from his or her income.  You may</w:t>
+        <w:t>employee/obligor and include the date you withheld the support from his or her income.  You may</w:t>
+      </w:r>
+      <w:r>
+        <w:rPr>
+          <w:rStyle w:val="Style7"/>
+          <w:rFonts w:ascii="Arial" w:hAnsi="Arial" w:cs="Arial"/>
+          <w:sz w:val="20"/>
+          <w:u w:val="none"/>
+        </w:rPr>
+        <w:t xml:space="preserve"> combine withheld</w:t>
       </w:r>
     </w:p>
     <w:p>
@@ -10302,7 +9890,16 @@
           <w:sz w:val="20"/>
           <w:u w:val="none"/>
         </w:rPr>
-        <w:t>combine withheld amounts from more than one employee/obligor’s income in a single payment as long as you separately</w:t>
+        <w:t>amounts from more than one employee/obligor’s income in a single payment as long as you separately</w:t>
+      </w:r>
+      <w:r>
+        <w:rPr>
+          <w:rStyle w:val="Style7"/>
+          <w:rFonts w:ascii="Arial" w:hAnsi="Arial" w:cs="Arial"/>
+          <w:sz w:val="20"/>
+          <w:u w:val="none"/>
+        </w:rPr>
+        <w:t xml:space="preserve"> identify each</w:t>
       </w:r>
     </w:p>
     <w:p>
@@ -10330,7 +9927,16 @@
           <w:sz w:val="20"/>
           <w:u w:val="none"/>
         </w:rPr>
-        <w:t>identify each employee/obligor’s portion of the payment. Child support payments may not be made through the federal</w:t>
+        <w:t>employee/obligor’s portion of the payment. Child support payments may not be made through the federal</w:t>
+      </w:r>
+      <w:r>
+        <w:rPr>
+          <w:rStyle w:val="Style7"/>
+          <w:rFonts w:ascii="Arial" w:hAnsi="Arial" w:cs="Arial"/>
+          <w:sz w:val="20"/>
+          <w:u w:val="none"/>
+        </w:rPr>
+        <w:t xml:space="preserve"> Office of Child</w:t>
       </w:r>
     </w:p>
     <w:p>
@@ -10358,7 +9964,25 @@
           <w:sz w:val="20"/>
           <w:u w:val="none"/>
         </w:rPr>
-        <w:t>Office of Child Support Enforcement (OCSE) Child Support Portal.</w:t>
+        <w:t xml:space="preserve">Support </w:t>
+      </w:r>
+      <w:r>
+        <w:rPr>
+          <w:rStyle w:val="Style7"/>
+          <w:rFonts w:ascii="Arial" w:hAnsi="Arial" w:cs="Arial"/>
+          <w:sz w:val="20"/>
+          <w:u w:val="none"/>
+        </w:rPr>
+        <w:t>Services (OCSS)</w:t>
+      </w:r>
+      <w:r>
+        <w:rPr>
+          <w:rStyle w:val="Style7"/>
+          <w:rFonts w:ascii="Arial" w:hAnsi="Arial" w:cs="Arial"/>
+          <w:sz w:val="20"/>
+          <w:u w:val="none"/>
+        </w:rPr>
+        <w:t xml:space="preserve"> Child Support Portal.</w:t>
       </w:r>
     </w:p>
     <w:p>
@@ -10415,7 +10039,34 @@
           <w:sz w:val="20"/>
           <w:u w:val="none"/>
         </w:rPr>
-        <w:t xml:space="preserve">  You may be required to notify a state or tribal CSE agency of upcoming lump sum payments to</w:t>
+        <w:t xml:space="preserve">  You may be required to notify a state or tribal CS</w:t>
+      </w:r>
+      <w:r>
+        <w:rPr>
+          <w:rStyle w:val="Style7"/>
+          <w:rFonts w:ascii="Arial" w:hAnsi="Arial" w:cs="Arial"/>
+          <w:sz w:val="20"/>
+          <w:u w:val="none"/>
+        </w:rPr>
+        <w:t>A</w:t>
+      </w:r>
+      <w:r>
+        <w:rPr>
+          <w:rStyle w:val="Style7"/>
+          <w:rFonts w:ascii="Arial" w:hAnsi="Arial" w:cs="Arial"/>
+          <w:sz w:val="20"/>
+          <w:u w:val="none"/>
+        </w:rPr>
+        <w:t xml:space="preserve"> of upcoming lump sum payments</w:t>
+      </w:r>
+      <w:r>
+        <w:rPr>
+          <w:rStyle w:val="Style7"/>
+          <w:rFonts w:ascii="Arial" w:hAnsi="Arial" w:cs="Arial"/>
+          <w:sz w:val="20"/>
+          <w:u w:val="none"/>
+        </w:rPr>
+        <w:t>, such as</w:t>
       </w:r>
     </w:p>
     <w:p>
@@ -10443,7 +10094,34 @@
           <w:sz w:val="20"/>
           <w:u w:val="none"/>
         </w:rPr>
-        <w:t>this employee/obligor such as bonuses, commissions, or severance pay.  Contact the sender to determine if you are</w:t>
+        <w:t>bonuses, commissions, or severance p</w:t>
+      </w:r>
+      <w:r>
+        <w:rPr>
+          <w:rStyle w:val="Style7"/>
+          <w:rFonts w:ascii="Arial" w:hAnsi="Arial" w:cs="Arial"/>
+          <w:sz w:val="20"/>
+          <w:u w:val="none"/>
+        </w:rPr>
+        <w:t>ay, to this employee/obligor</w:t>
+      </w:r>
+      <w:r>
+        <w:rPr>
+          <w:rStyle w:val="Style7"/>
+          <w:rFonts w:ascii="Arial" w:hAnsi="Arial" w:cs="Arial"/>
+          <w:sz w:val="20"/>
+          <w:u w:val="none"/>
+        </w:rPr>
+        <w:t>.  Contact the sender to determine if you are</w:t>
+      </w:r>
+      <w:r>
+        <w:rPr>
+          <w:rStyle w:val="Style7"/>
+          <w:rFonts w:ascii="Arial" w:hAnsi="Arial" w:cs="Arial"/>
+          <w:sz w:val="20"/>
+          <w:u w:val="none"/>
+        </w:rPr>
+        <w:t xml:space="preserve"> required to</w:t>
       </w:r>
     </w:p>
     <w:p>
@@ -10471,7 +10149,52 @@
           <w:sz w:val="20"/>
           <w:u w:val="none"/>
         </w:rPr>
-        <w:t>required to report and/or withhold lump sum payments.  Employers/income withholders may use OCSE’s Child Support</w:t>
+        <w:t>report and/or withhold lump sum payments.  Employers/income withholders may use</w:t>
+      </w:r>
+      <w:r>
+        <w:rPr>
+          <w:rStyle w:val="Style7"/>
+          <w:rFonts w:ascii="Arial" w:hAnsi="Arial" w:cs="Arial"/>
+          <w:sz w:val="20"/>
+          <w:u w:val="none"/>
+        </w:rPr>
+        <w:t xml:space="preserve"> the</w:t>
+      </w:r>
+      <w:r>
+        <w:rPr>
+          <w:rStyle w:val="Style7"/>
+          <w:rFonts w:ascii="Arial" w:hAnsi="Arial" w:cs="Arial"/>
+          <w:sz w:val="20"/>
+          <w:u w:val="none"/>
+        </w:rPr>
+        <w:t xml:space="preserve"> OC</w:t>
+      </w:r>
+      <w:r>
+        <w:rPr>
+          <w:rStyle w:val="Style7"/>
+          <w:rFonts w:ascii="Arial" w:hAnsi="Arial" w:cs="Arial"/>
+          <w:sz w:val="20"/>
+          <w:u w:val="none"/>
+        </w:rPr>
+        <w:t>SS</w:t>
+      </w:r>
+      <w:r>
+        <w:rPr>
+          <w:rStyle w:val="Style7"/>
+          <w:rFonts w:ascii="Arial" w:hAnsi="Arial" w:cs="Arial"/>
+          <w:sz w:val="20"/>
+          <w:u w:val="none"/>
+        </w:rPr>
+        <w:t xml:space="preserve"> Child Support</w:t>
+      </w:r>
+      <w:r>
+        <w:rPr>
+          <w:rStyle w:val="Style7"/>
+          <w:rFonts w:ascii="Arial" w:hAnsi="Arial" w:cs="Arial"/>
+          <w:sz w:val="20"/>
+          <w:u w:val="none"/>
+        </w:rPr>
+        <w:t xml:space="preserve"> Portal</w:t>
       </w:r>
     </w:p>
     <w:p>
@@ -10494,15 +10217,6 @@
       </w:pPr>
       <w:r>
         <w:rPr>
-          <w:rStyle w:val="Style7"/>
-          <w:rFonts w:ascii="Arial" w:hAnsi="Arial" w:cs="Arial"/>
-          <w:sz w:val="20"/>
-          <w:u w:val="none"/>
-        </w:rPr>
-        <w:t xml:space="preserve">Portal </w:t>
-      </w:r>
-      <w:r>
-        <w:rPr>
           <w:rStyle w:val="Hyperlink"/>
           <w:w w:val="98"/>
           <w:szCs w:val="20"/>
@@ -10535,6 +10249,15 @@
           <w:u w:val="none"/>
         </w:rPr>
         <w:t xml:space="preserve"> to provide information about employees who are eligible to receive lump sum payments and</w:t>
+      </w:r>
+      <w:r>
+        <w:rPr>
+          <w:rStyle w:val="Style7"/>
+          <w:rFonts w:ascii="Arial" w:hAnsi="Arial" w:cs="Arial"/>
+          <w:sz w:val="20"/>
+          <w:u w:val="none"/>
+        </w:rPr>
+        <w:t xml:space="preserve"> to</w:t>
       </w:r>
     </w:p>
     <w:p>
@@ -10562,7 +10285,53 @@
           <w:sz w:val="20"/>
           <w:u w:val="none"/>
         </w:rPr>
-        <w:t>to provide contacts, addresses, and other information about their companies.  Child support payments may not be made through the federal OCSE Child Support Portal.</w:t>
+        <w:t xml:space="preserve">provide contacts, addresses, and other information about their companies.  Child support payments may not be made </w:t>
+      </w:r>
+    </w:p>
+    <w:p>
+      <w:pPr>
+        <w:tabs>
+          <w:tab w:val="left" w:pos="330"/>
+          <w:tab w:val="left" w:pos="540"/>
+          <w:tab w:val="left" w:pos="5400"/>
+          <w:tab w:val="left" w:pos="6660"/>
+          <w:tab w:val="left" w:pos="7560"/>
+        </w:tabs>
+        <w:spacing w:after="0" w:line="240" w:lineRule="auto"/>
+        <w:ind w:left="180"/>
+        <w:rPr>
+          <w:rStyle w:val="Style7"/>
+          <w:rFonts w:ascii="Arial" w:hAnsi="Arial" w:cs="Arial"/>
+          <w:sz w:val="20"/>
+          <w:u w:val="none"/>
+        </w:rPr>
+      </w:pPr>
+      <w:r>
+        <w:rPr>
+          <w:rStyle w:val="Style7"/>
+          <w:rFonts w:ascii="Arial" w:hAnsi="Arial" w:cs="Arial"/>
+          <w:sz w:val="20"/>
+          <w:u w:val="none"/>
+        </w:rPr>
+        <w:t>t</w:t>
+      </w:r>
+      <w:r>
+        <w:rPr>
+          <w:rStyle w:val="Style7"/>
+          <w:rFonts w:ascii="Arial" w:hAnsi="Arial" w:cs="Arial"/>
+          <w:sz w:val="20"/>
+          <w:u w:val="none"/>
+        </w:rPr>
+        <w:t xml:space="preserve">hrough the OCSS </w:t>
+      </w:r>
+      <w:r>
+        <w:rPr>
+          <w:rStyle w:val="Style7"/>
+          <w:rFonts w:ascii="Arial" w:hAnsi="Arial" w:cs="Arial"/>
+          <w:sz w:val="20"/>
+          <w:u w:val="none"/>
+        </w:rPr>
+        <w:t>Child Support Portal.</w:t>
       </w:r>
     </w:p>
     <w:p>
@@ -11309,11 +11078,7 @@
           </mc:Choice>
           <mc:Fallback>
             <w:pict>
-              <v:shapetype w14:anchorId="6FDABC8A" id="_x0000_t202" coordsize="21600,21600" o:spt="202" path="m,l,21600r21600,l21600,xe">
-                <v:stroke joinstyle="miter"/>
-                <v:path gradientshapeok="t" o:connecttype="rect"/>
-              </v:shapetype>
-              <v:shape id="_x0000_s1028" type="#_x0000_t202" style="position:absolute;left:0;text-align:left;margin-left:515.8pt;margin-top:53.5pt;width:567pt;height:41.5pt;z-index:251675648;visibility:visible;mso-wrap-style:square;mso-width-percent:0;mso-height-percent:0;mso-wrap-distance-left:9pt;mso-wrap-distance-top:3.6pt;mso-wrap-distance-right:9pt;mso-wrap-distance-bottom:3.6pt;mso-position-horizontal:right;mso-position-horizontal-relative:margin;mso-position-vertical:absolute;mso-position-vertical-relative:text;mso-width-percent:0;mso-height-percent:0;mso-width-relative:margin;mso-height-relative:margin;v-text-anchor:top" o:gfxdata="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" stroked="f">
+              <v:shape w14:anchorId="6FDABC8A" id="_x0000_s1028" type="#_x0000_t202" style="position:absolute;left:0;text-align:left;margin-left:515.8pt;margin-top:53.5pt;width:567pt;height:41.5pt;z-index:251675648;visibility:visible;mso-wrap-style:square;mso-width-percent:0;mso-height-percent:0;mso-wrap-distance-left:9pt;mso-wrap-distance-top:3.6pt;mso-wrap-distance-right:9pt;mso-wrap-distance-bottom:3.6pt;mso-position-horizontal:right;mso-position-horizontal-relative:margin;mso-position-vertical:absolute;mso-position-vertical-relative:text;mso-width-percent:0;mso-height-percent:0;mso-width-relative:margin;mso-height-relative:margin;v-text-anchor:top" o:gfxdata="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" stroked="f">
                 <v:textbox>
                   <w:txbxContent>
                     <w:p>
@@ -11338,7 +11103,6 @@
                           <w:u w:val="thick"/>
                         </w:rPr>
                       </w:pPr>
-                      <w:bookmarkStart w:id="1" w:name="_GoBack"/>
                       <w:r>
                         <w:rPr>
                           <w:rStyle w:val="Style7"/>
@@ -11532,7 +11296,6 @@
                         <w:t xml:space="preserve"> of 4</w:t>
                       </w:r>
                     </w:p>
-                    <w:bookmarkEnd w:id="1"/>
                     <w:p/>
                   </w:txbxContent>
                 </v:textbox>
@@ -11977,7 +11740,97 @@
           <w:sz w:val="20"/>
           <w:szCs w:val="20"/>
         </w:rPr>
-        <w:t>If this employee/obligor never worked for you or you are no longer withholding income for this employee/obligor, you must promptly notify the CSE agency and/or the sender by returning this form to the address listed in the Contact Information section below or using OCSE’s Child Support Portal (</w:t>
+        <w:t xml:space="preserve">If this employee/obligor never worked for you or you are no longer withholding income for this employee/obligor, you must promptly notify the </w:t>
+      </w:r>
+      <w:r>
+        <w:rPr>
+          <w:rFonts w:ascii="Arial" w:hAnsi="Arial" w:cs="Arial"/>
+          <w:sz w:val="20"/>
+          <w:szCs w:val="20"/>
+        </w:rPr>
+        <w:t>CSA</w:t>
+      </w:r>
+      <w:r>
+        <w:rPr>
+          <w:rFonts w:ascii="Arial" w:hAnsi="Arial" w:cs="Arial"/>
+          <w:sz w:val="20"/>
+          <w:szCs w:val="20"/>
+        </w:rPr>
+        <w:t xml:space="preserve"> and/or the sender by returning this form to the address listed in the Contact Information section</w:t>
+      </w:r>
+    </w:p>
+    <w:p>
+      <w:pPr>
+        <w:tabs>
+          <w:tab w:val="left" w:pos="330"/>
+          <w:tab w:val="left" w:pos="540"/>
+          <w:tab w:val="left" w:pos="5400"/>
+          <w:tab w:val="left" w:pos="6660"/>
+          <w:tab w:val="left" w:pos="7560"/>
+        </w:tabs>
+        <w:spacing w:after="0" w:line="240" w:lineRule="auto"/>
+        <w:ind w:left="180"/>
+        <w:rPr>
+          <w:rFonts w:ascii="Arial" w:hAnsi="Arial" w:cs="Arial"/>
+          <w:sz w:val="20"/>
+          <w:szCs w:val="20"/>
+        </w:rPr>
+      </w:pPr>
+      <w:r>
+        <w:rPr>
+          <w:rFonts w:ascii="Arial" w:hAnsi="Arial" w:cs="Arial"/>
+          <w:sz w:val="20"/>
+          <w:szCs w:val="20"/>
+        </w:rPr>
+        <w:t xml:space="preserve">below or </w:t>
+      </w:r>
+      <w:r>
+        <w:rPr>
+          <w:rFonts w:ascii="Arial" w:hAnsi="Arial" w:cs="Arial"/>
+          <w:sz w:val="20"/>
+          <w:szCs w:val="20"/>
+        </w:rPr>
+        <w:t xml:space="preserve">by </w:t>
+      </w:r>
+      <w:r>
+        <w:rPr>
+          <w:rFonts w:ascii="Arial" w:hAnsi="Arial" w:cs="Arial"/>
+          <w:sz w:val="20"/>
+          <w:szCs w:val="20"/>
+        </w:rPr>
+        <w:t xml:space="preserve">using </w:t>
+      </w:r>
+      <w:r>
+        <w:rPr>
+          <w:rFonts w:ascii="Arial" w:hAnsi="Arial" w:cs="Arial"/>
+          <w:sz w:val="20"/>
+          <w:szCs w:val="20"/>
+        </w:rPr>
+        <w:t xml:space="preserve">the </w:t>
+      </w:r>
+      <w:r>
+        <w:rPr>
+          <w:rFonts w:ascii="Arial" w:hAnsi="Arial" w:cs="Arial"/>
+          <w:sz w:val="20"/>
+          <w:szCs w:val="20"/>
+        </w:rPr>
+        <w:t>OCS</w:t>
+      </w:r>
+      <w:r>
+        <w:rPr>
+          <w:rFonts w:ascii="Arial" w:hAnsi="Arial" w:cs="Arial"/>
+          <w:sz w:val="20"/>
+          <w:szCs w:val="20"/>
+        </w:rPr>
+        <w:t>S</w:t>
+      </w:r>
+      <w:r>
+        <w:rPr>
+          <w:rFonts w:ascii="Arial" w:hAnsi="Arial" w:cs="Arial"/>
+          <w:sz w:val="20"/>
+          <w:szCs w:val="20"/>
+        </w:rPr>
+        <w:t xml:space="preserve"> Child Support Portal (</w:t>
       </w:r>
       <w:r>
         <w:rPr>
@@ -19203,7 +19056,7 @@
 </file>
 
 <file path=customXml/itemProps4.xml><?xml version="1.0" encoding="utf-8"?>
-<ds:datastoreItem xmlns:ds="http://schemas.openxmlformats.org/officeDocument/2006/customXml" ds:itemID="{3E0CE45E-891C-4B29-AD10-9BC98DDF61E4}">
+<ds:datastoreItem xmlns:ds="http://schemas.openxmlformats.org/officeDocument/2006/customXml" ds:itemID="{9E85997B-3821-42C1-8BEE-776EC610334B}">
   <ds:schemaRefs>
     <ds:schemaRef ds:uri="http://schemas.openxmlformats.org/officeDocument/2006/bibliography"/>
   </ds:schemaRefs>

</xml_diff>

<commit_message>
Templates Page Break Fix
</commit_message>
<xml_diff>
--- a/iwo/DjangoIWOTemplate.docx
+++ b/iwo/DjangoIWOTemplate.docx
@@ -5278,46 +5278,8 @@
           <w:u w:val="none"/>
         </w:rPr>
       </w:pPr>
-    </w:p>
-    <w:p>
-      <w:pPr>
-        <w:widowControl w:val="0"/>
-        <w:tabs>
-          <w:tab w:val="left" w:pos="360"/>
-        </w:tabs>
-        <w:autoSpaceDE w:val="0"/>
-        <w:autoSpaceDN w:val="0"/>
-        <w:spacing w:after="0" w:line="151" w:lineRule="exact"/>
-        <w:ind w:left="80"/>
-        <w:jc w:val="both"/>
-        <w:rPr>
-          <w:rStyle w:val="Style7"/>
-          <w:rFonts w:ascii="Arial" w:eastAsia="Arial" w:hAnsi="Arial" w:cs="Arial"/>
-          <w:w w:val="105"/>
-          <w:sz w:val="14"/>
-          <w:u w:val="none"/>
-        </w:rPr>
-      </w:pPr>
-    </w:p>
-    <w:p>
-      <w:pPr>
-        <w:widowControl w:val="0"/>
-        <w:tabs>
-          <w:tab w:val="left" w:pos="360"/>
-        </w:tabs>
-        <w:autoSpaceDE w:val="0"/>
-        <w:autoSpaceDN w:val="0"/>
-        <w:spacing w:after="0" w:line="151" w:lineRule="exact"/>
-        <w:ind w:left="80"/>
-        <w:jc w:val="both"/>
-        <w:rPr>
-          <w:rStyle w:val="Style7"/>
-          <w:rFonts w:ascii="Arial" w:eastAsia="Arial" w:hAnsi="Arial" w:cs="Arial"/>
-          <w:w w:val="105"/>
-          <w:sz w:val="14"/>
-          <w:u w:val="none"/>
-        </w:rPr>
-      </w:pPr>
+      <w:bookmarkStart w:id="0" w:name="_GoBack"/>
+      <w:bookmarkEnd w:id="0"/>
     </w:p>
     <w:p>
       <w:pPr>
@@ -7149,8 +7111,6 @@
           <w:u w:val="none"/>
         </w:rPr>
       </w:pPr>
-      <w:bookmarkStart w:id="0" w:name="_GoBack"/>
-      <w:bookmarkEnd w:id="0"/>
     </w:p>
     <w:p>
       <w:pPr>
@@ -7454,27 +7414,7 @@
           <w:w w:val="96"/>
           <w:u w:val="none"/>
         </w:rPr>
-        <w:t xml:space="preserve">Include the Remittance ID with the payment and if </w:t>
-      </w:r>
-      <w:proofErr w:type="gramStart"/>
-      <w:r>
-        <w:rPr>
-          <w:rStyle w:val="Style10"/>
-          <w:rFonts w:ascii="Arial" w:hAnsi="Arial" w:cs="Arial"/>
-          <w:w w:val="96"/>
-          <w:u w:val="none"/>
-        </w:rPr>
-        <w:t>necessary</w:t>
-      </w:r>
-      <w:proofErr w:type="gramEnd"/>
-      <w:r>
-        <w:rPr>
-          <w:rStyle w:val="Style10"/>
-          <w:rFonts w:ascii="Arial" w:hAnsi="Arial" w:cs="Arial"/>
-          <w:w w:val="96"/>
-          <w:u w:val="none"/>
-        </w:rPr>
-        <w:t xml:space="preserve"> this locator code of the SDU/</w:t>
+        <w:t>Include the Remittance ID with the payment and if necessary this locator code of the SDU/</w:t>
       </w:r>
       <w:r>
         <w:rPr>
@@ -8685,11 +8625,7 @@
           </mc:Choice>
           <mc:Fallback>
             <w:pict>
-              <v:shapetype w14:anchorId="199414DF" id="_x0000_t202" coordsize="21600,21600" o:spt="202" path="m,l,21600r21600,l21600,xe">
-                <v:stroke joinstyle="miter"/>
-                <v:path gradientshapeok="t" o:connecttype="rect"/>
-              </v:shapetype>
-              <v:shape id="_x0000_s1027" type="#_x0000_t202" style="position:absolute;left:0;text-align:left;margin-left:510.3pt;margin-top:.35pt;width:561.5pt;height:165.5pt;z-index:-251636736;visibility:visible;mso-wrap-style:square;mso-width-percent:0;mso-height-percent:0;mso-wrap-distance-left:9pt;mso-wrap-distance-top:3.6pt;mso-wrap-distance-right:9pt;mso-wrap-distance-bottom:3.6pt;mso-position-horizontal:right;mso-position-horizontal-relative:margin;mso-position-vertical:absolute;mso-position-vertical-relative:text;mso-width-percent:0;mso-height-percent:0;mso-width-relative:margin;mso-height-relative:margin;v-text-anchor:top" o:gfxdata="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" stroked="f">
+              <v:shape w14:anchorId="199414DF" id="_x0000_s1027" type="#_x0000_t202" style="position:absolute;left:0;text-align:left;margin-left:510.3pt;margin-top:.35pt;width:561.5pt;height:165.5pt;z-index:-251636736;visibility:visible;mso-wrap-style:square;mso-width-percent:0;mso-height-percent:0;mso-wrap-distance-left:9pt;mso-wrap-distance-top:3.6pt;mso-wrap-distance-right:9pt;mso-wrap-distance-bottom:3.6pt;mso-position-horizontal:right;mso-position-horizontal-relative:margin;mso-position-vertical:absolute;mso-position-vertical-relative:text;mso-width-percent:0;mso-height-percent:0;mso-width-relative:margin;mso-height-relative:margin;v-text-anchor:top" o:gfxdata="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" stroked="f">
                 <v:textbox>
                   <w:txbxContent>
                     <w:p>
@@ -9009,8 +8945,6 @@
                         </w:rPr>
                         <w:t xml:space="preserve"> If checked, the employer/income withholder must provide a copy of this form to the employee/obligor. </w:t>
                       </w:r>
-                      <w:bookmarkStart w:id="1" w:name="_GoBack"/>
-                      <w:bookmarkEnd w:id="1"/>
                     </w:p>
                     <w:p>
                       <w:pPr>
@@ -19056,7 +18990,7 @@
 </file>
 
 <file path=customXml/itemProps4.xml><?xml version="1.0" encoding="utf-8"?>
-<ds:datastoreItem xmlns:ds="http://schemas.openxmlformats.org/officeDocument/2006/customXml" ds:itemID="{9E85997B-3821-42C1-8BEE-776EC610334B}">
+<ds:datastoreItem xmlns:ds="http://schemas.openxmlformats.org/officeDocument/2006/customXml" ds:itemID="{0B77F7A6-1306-470C-B39F-83887C1F545F}">
   <ds:schemaRefs>
     <ds:schemaRef ds:uri="http://schemas.openxmlformats.org/officeDocument/2006/bibliography"/>
   </ds:schemaRefs>

</xml_diff>

<commit_message>
Removed Protection Updated Help
</commit_message>
<xml_diff>
--- a/iwo/DjangoIWOTemplate.docx
+++ b/iwo/DjangoIWOTemplate.docx
@@ -3100,7 +3100,18 @@
           <w:sz w:val="15"/>
           <w:szCs w:val="15"/>
         </w:rPr>
-        <w:t>long}}{{child</w:t>
+        <w:t>lon</w:t>
+      </w:r>
+      <w:bookmarkStart w:id="0" w:name="_GoBack"/>
+      <w:bookmarkEnd w:id="0"/>
+      <w:r>
+        <w:rPr>
+          <w:rStyle w:val="Style8"/>
+          <w:rFonts w:ascii="Courier New" w:hAnsi="Courier New" w:cs="Courier New"/>
+          <w:sz w:val="15"/>
+          <w:szCs w:val="15"/>
+        </w:rPr>
+        <w:t>g}}{{child</w:t>
       </w:r>
       <w:r>
         <w:rPr>
@@ -5278,8 +5289,6 @@
           <w:u w:val="none"/>
         </w:rPr>
       </w:pPr>
-      <w:bookmarkStart w:id="0" w:name="_GoBack"/>
-      <w:bookmarkEnd w:id="0"/>
     </w:p>
     <w:p>
       <w:pPr>
@@ -18676,6 +18685,25 @@
 </file>
 
 <file path=customXml/item1.xml><?xml version="1.0" encoding="utf-8"?>
+<p:properties xmlns:p="http://schemas.microsoft.com/office/2006/metadata/properties" xmlns:xsi="http://www.w3.org/2001/XMLSchema-instance" xmlns:pc="http://schemas.microsoft.com/office/infopath/2007/PartnerControls">
+  <documentManagement>
+    <_ip_UnifiedCompliancePolicyUIAction xmlns="http://schemas.microsoft.com/sharepoint/v3" xsi:nil="true"/>
+    <_activity xmlns="218386a8-bdb0-4fc1-8b2c-178917763e97" xsi:nil="true"/>
+    <_ip_UnifiedCompliancePolicyProperties xmlns="http://schemas.microsoft.com/sharepoint/v3" xsi:nil="true"/>
+  </documentManagement>
+</p:properties>
+</file>
+
+<file path=customXml/item2.xml><?xml version="1.0" encoding="utf-8"?>
+<?mso-contentType ?>
+<FormTemplates xmlns="http://schemas.microsoft.com/sharepoint/v3/contenttype/forms">
+  <Display>DocumentLibraryForm</Display>
+  <Edit>DocumentLibraryForm</Edit>
+  <New>DocumentLibraryForm</New>
+</FormTemplates>
+</file>
+
+<file path=customXml/item3.xml><?xml version="1.0" encoding="utf-8"?>
 <ct:contentTypeSchema xmlns:ct="http://schemas.microsoft.com/office/2006/metadata/contentType" xmlns:ma="http://schemas.microsoft.com/office/2006/metadata/properties/metaAttributes" ct:_="" ma:_="" ma:contentTypeName="Document" ma:contentTypeID="0x010100DC0E1EA2B24B5B499B1AB7EEDAF85194" ma:contentTypeVersion="17" ma:contentTypeDescription="Create a new document." ma:contentTypeScope="" ma:versionID="1277c03cccafa43e4e0a178273223d36">
   <xsd:schema xmlns:xsd="http://www.w3.org/2001/XMLSchema" xmlns:xs="http://www.w3.org/2001/XMLSchema" xmlns:p="http://schemas.microsoft.com/office/2006/metadata/properties" xmlns:ns1="http://schemas.microsoft.com/sharepoint/v3" xmlns:ns3="218386a8-bdb0-4fc1-8b2c-178917763e97" xmlns:ns4="4187ba00-e749-478c-8d44-66dff9f5afe6" targetNamespace="http://schemas.microsoft.com/office/2006/metadata/properties" ma:root="true" ma:fieldsID="7d6e127caa9bed5fc76be64a2a070045" ns1:_="" ns3:_="" ns4:_="">
     <xsd:import namespace="http://schemas.microsoft.com/sharepoint/v3"/>
@@ -18927,30 +18955,30 @@
 </ct:contentTypeSchema>
 </file>
 
-<file path=customXml/item2.xml><?xml version="1.0" encoding="utf-8"?>
-<?mso-contentType ?>
-<FormTemplates xmlns="http://schemas.microsoft.com/sharepoint/v3/contenttype/forms">
-  <Display>DocumentLibraryForm</Display>
-  <Edit>DocumentLibraryForm</Edit>
-  <New>DocumentLibraryForm</New>
-</FormTemplates>
-</file>
-
-<file path=customXml/item3.xml><?xml version="1.0" encoding="utf-8"?>
-<p:properties xmlns:p="http://schemas.microsoft.com/office/2006/metadata/properties" xmlns:xsi="http://www.w3.org/2001/XMLSchema-instance" xmlns:pc="http://schemas.microsoft.com/office/infopath/2007/PartnerControls">
-  <documentManagement>
-    <_ip_UnifiedCompliancePolicyUIAction xmlns="http://schemas.microsoft.com/sharepoint/v3" xsi:nil="true"/>
-    <_activity xmlns="218386a8-bdb0-4fc1-8b2c-178917763e97" xsi:nil="true"/>
-    <_ip_UnifiedCompliancePolicyProperties xmlns="http://schemas.microsoft.com/sharepoint/v3" xsi:nil="true"/>
-  </documentManagement>
-</p:properties>
-</file>
-
 <file path=customXml/item4.xml><?xml version="1.0" encoding="utf-8"?>
 <b:Sources xmlns:b="http://schemas.openxmlformats.org/officeDocument/2006/bibliography" xmlns="http://schemas.openxmlformats.org/officeDocument/2006/bibliography" SelectedStyle="\APASixthEditionOfficeOnline.xsl" StyleName="APA" Version="6"/>
 </file>
 
 <file path=customXml/itemProps1.xml><?xml version="1.0" encoding="utf-8"?>
+<ds:datastoreItem xmlns:ds="http://schemas.openxmlformats.org/officeDocument/2006/customXml" ds:itemID="{65076F14-3055-428F-863F-9518545D1EDA}">
+  <ds:schemaRefs>
+    <ds:schemaRef ds:uri="http://schemas.microsoft.com/office/2006/metadata/properties"/>
+    <ds:schemaRef ds:uri="http://schemas.microsoft.com/office/infopath/2007/PartnerControls"/>
+    <ds:schemaRef ds:uri="http://schemas.microsoft.com/sharepoint/v3"/>
+    <ds:schemaRef ds:uri="218386a8-bdb0-4fc1-8b2c-178917763e97"/>
+  </ds:schemaRefs>
+</ds:datastoreItem>
+</file>
+
+<file path=customXml/itemProps2.xml><?xml version="1.0" encoding="utf-8"?>
+<ds:datastoreItem xmlns:ds="http://schemas.openxmlformats.org/officeDocument/2006/customXml" ds:itemID="{0B946A98-DC81-4705-B327-D438B1267EE3}">
+  <ds:schemaRefs>
+    <ds:schemaRef ds:uri="http://schemas.microsoft.com/sharepoint/v3/contenttype/forms"/>
+  </ds:schemaRefs>
+</ds:datastoreItem>
+</file>
+
+<file path=customXml/itemProps3.xml><?xml version="1.0" encoding="utf-8"?>
 <ds:datastoreItem xmlns:ds="http://schemas.openxmlformats.org/officeDocument/2006/customXml" ds:itemID="{14B0CAA3-1BC4-49CA-ADE5-D5B36E757C6F}">
   <ds:schemaRefs>
     <ds:schemaRef ds:uri="http://schemas.microsoft.com/office/2006/metadata/contentType"/>
@@ -18970,27 +18998,8 @@
 </ds:datastoreItem>
 </file>
 
-<file path=customXml/itemProps2.xml><?xml version="1.0" encoding="utf-8"?>
-<ds:datastoreItem xmlns:ds="http://schemas.openxmlformats.org/officeDocument/2006/customXml" ds:itemID="{0B946A98-DC81-4705-B327-D438B1267EE3}">
-  <ds:schemaRefs>
-    <ds:schemaRef ds:uri="http://schemas.microsoft.com/sharepoint/v3/contenttype/forms"/>
-  </ds:schemaRefs>
-</ds:datastoreItem>
-</file>
-
-<file path=customXml/itemProps3.xml><?xml version="1.0" encoding="utf-8"?>
-<ds:datastoreItem xmlns:ds="http://schemas.openxmlformats.org/officeDocument/2006/customXml" ds:itemID="{65076F14-3055-428F-863F-9518545D1EDA}">
-  <ds:schemaRefs>
-    <ds:schemaRef ds:uri="http://schemas.microsoft.com/office/2006/metadata/properties"/>
-    <ds:schemaRef ds:uri="http://schemas.microsoft.com/office/infopath/2007/PartnerControls"/>
-    <ds:schemaRef ds:uri="http://schemas.microsoft.com/sharepoint/v3"/>
-    <ds:schemaRef ds:uri="218386a8-bdb0-4fc1-8b2c-178917763e97"/>
-  </ds:schemaRefs>
-</ds:datastoreItem>
-</file>
-
 <file path=customXml/itemProps4.xml><?xml version="1.0" encoding="utf-8"?>
-<ds:datastoreItem xmlns:ds="http://schemas.openxmlformats.org/officeDocument/2006/customXml" ds:itemID="{0B77F7A6-1306-470C-B39F-83887C1F545F}">
+<ds:datastoreItem xmlns:ds="http://schemas.openxmlformats.org/officeDocument/2006/customXml" ds:itemID="{B82EF134-2842-4D50-AB7F-AD7AF9D378D6}">
   <ds:schemaRefs>
     <ds:schemaRef ds:uri="http://schemas.openxmlformats.org/officeDocument/2006/bibliography"/>
   </ds:schemaRefs>

</xml_diff>